<commit_message>
rewrote the 2 reports on wrangling and analysing steps
</commit_message>
<xml_diff>
--- a/Wrangle_Report.docx
+++ b/Wrangle_Report.docx
@@ -5,16 +5,97 @@
     <w:p>
       <w:pPr>
         <w:rPr>
-          <w:sz w:val="28"/>
-          <w:szCs w:val="28"/>
-        </w:rPr>
-      </w:pPr>
-      <w:r>
-        <w:rPr>
-          <w:sz w:val="28"/>
-          <w:szCs w:val="28"/>
-        </w:rPr>
-        <w:t xml:space="preserve">In this document I will be summarizing my wrangling </w:t>
+          <w:b/>
+          <w:bCs/>
+          <w:i/>
+          <w:iCs/>
+          <w:sz w:val="28"/>
+          <w:szCs w:val="28"/>
+        </w:rPr>
+      </w:pPr>
+      <w:proofErr w:type="spellStart"/>
+      <w:r>
+        <w:rPr>
+          <w:b/>
+          <w:bCs/>
+          <w:i/>
+          <w:iCs/>
+          <w:sz w:val="28"/>
+          <w:szCs w:val="28"/>
+        </w:rPr>
+        <w:t>WeRateDogs</w:t>
+      </w:r>
+      <w:proofErr w:type="spellEnd"/>
+      <w:r>
+        <w:rPr>
+          <w:b/>
+          <w:bCs/>
+          <w:i/>
+          <w:iCs/>
+          <w:sz w:val="28"/>
+          <w:szCs w:val="28"/>
+        </w:rPr>
+        <w:t xml:space="preserve"> Twitter Account Wrangling and analysing project:</w:t>
+      </w:r>
+    </w:p>
+    <w:p>
+      <w:pPr>
+        <w:rPr>
+          <w:sz w:val="28"/>
+          <w:szCs w:val="28"/>
+        </w:rPr>
+      </w:pPr>
+      <w:r>
+        <w:rPr>
+          <w:sz w:val="28"/>
+          <w:szCs w:val="28"/>
+        </w:rPr>
+        <w:t xml:space="preserve">Our goal was to wrangle </w:t>
+      </w:r>
+      <w:proofErr w:type="spellStart"/>
+      <w:r>
+        <w:rPr>
+          <w:sz w:val="28"/>
+          <w:szCs w:val="28"/>
+        </w:rPr>
+        <w:t>WeRateDogs</w:t>
+      </w:r>
+      <w:proofErr w:type="spellEnd"/>
+      <w:r>
+        <w:rPr>
+          <w:sz w:val="28"/>
+          <w:szCs w:val="28"/>
+        </w:rPr>
+        <w:t xml:space="preserve"> Twitter data to create reliable analysis and visualizations.  </w:t>
+      </w:r>
+    </w:p>
+    <w:p>
+      <w:pPr>
+        <w:rPr>
+          <w:sz w:val="28"/>
+          <w:szCs w:val="28"/>
+        </w:rPr>
+      </w:pPr>
+      <w:r>
+        <w:rPr>
+          <w:sz w:val="28"/>
+          <w:szCs w:val="28"/>
+        </w:rPr>
+        <w:t xml:space="preserve">In this document I will be summarizing my </w:t>
+      </w:r>
+      <w:r>
+        <w:rPr>
+          <w:sz w:val="28"/>
+          <w:szCs w:val="28"/>
+        </w:rPr>
+        <w:t xml:space="preserve">data </w:t>
+      </w:r>
+      <w:r>
+        <w:rPr>
+          <w:sz w:val="28"/>
+          <w:szCs w:val="28"/>
+        </w:rPr>
+        <w:t xml:space="preserve">wrangling </w:t>
       </w:r>
       <w:r>
         <w:rPr>
@@ -190,6 +271,129 @@
         </w:rPr>
         <w:t>.</w:t>
       </w:r>
+      <w:r>
+        <w:rPr>
+          <w:sz w:val="28"/>
+          <w:szCs w:val="28"/>
+        </w:rPr>
+        <w:t xml:space="preserve"> E</w:t>
+      </w:r>
+      <w:r>
+        <w:rPr>
+          <w:sz w:val="28"/>
+          <w:szCs w:val="28"/>
+        </w:rPr>
+        <w:t>ach tweet's text</w:t>
+      </w:r>
+      <w:r>
+        <w:rPr>
+          <w:sz w:val="28"/>
+          <w:szCs w:val="28"/>
+        </w:rPr>
+        <w:t xml:space="preserve"> has been</w:t>
+      </w:r>
+      <w:r>
+        <w:rPr>
+          <w:sz w:val="28"/>
+          <w:szCs w:val="28"/>
+        </w:rPr>
+        <w:t xml:space="preserve"> used to extract rating, dog name, and dog "stage" (i.e. doggo, </w:t>
+      </w:r>
+      <w:proofErr w:type="spellStart"/>
+      <w:r>
+        <w:rPr>
+          <w:sz w:val="28"/>
+          <w:szCs w:val="28"/>
+        </w:rPr>
+        <w:t>floof</w:t>
+      </w:r>
+      <w:proofErr w:type="spellEnd"/>
+      <w:r>
+        <w:rPr>
+          <w:sz w:val="28"/>
+          <w:szCs w:val="28"/>
+        </w:rPr>
+        <w:t>(</w:t>
+      </w:r>
+      <w:proofErr w:type="spellStart"/>
+      <w:r>
+        <w:rPr>
+          <w:sz w:val="28"/>
+          <w:szCs w:val="28"/>
+        </w:rPr>
+        <w:t>er</w:t>
+      </w:r>
+      <w:proofErr w:type="spellEnd"/>
+      <w:r>
+        <w:rPr>
+          <w:sz w:val="28"/>
+          <w:szCs w:val="28"/>
+        </w:rPr>
+        <w:t>)</w:t>
+      </w:r>
+      <w:r>
+        <w:rPr>
+          <w:sz w:val="28"/>
+          <w:szCs w:val="28"/>
+        </w:rPr>
+        <w:t xml:space="preserve">, </w:t>
+      </w:r>
+      <w:proofErr w:type="spellStart"/>
+      <w:r>
+        <w:rPr>
+          <w:sz w:val="28"/>
+          <w:szCs w:val="28"/>
+        </w:rPr>
+        <w:t>pupper</w:t>
+      </w:r>
+      <w:proofErr w:type="spellEnd"/>
+      <w:r>
+        <w:rPr>
+          <w:sz w:val="28"/>
+          <w:szCs w:val="28"/>
+        </w:rPr>
+        <w:t xml:space="preserve">, and </w:t>
+      </w:r>
+      <w:proofErr w:type="spellStart"/>
+      <w:r>
+        <w:rPr>
+          <w:sz w:val="28"/>
+          <w:szCs w:val="28"/>
+        </w:rPr>
+        <w:t>puppo</w:t>
+      </w:r>
+      <w:proofErr w:type="spellEnd"/>
+      <w:r>
+        <w:rPr>
+          <w:sz w:val="28"/>
+          <w:szCs w:val="28"/>
+        </w:rPr>
+        <w:t xml:space="preserve">)." Of the 5000+ tweets, </w:t>
+      </w:r>
+      <w:r>
+        <w:rPr>
+          <w:sz w:val="28"/>
+          <w:szCs w:val="28"/>
+        </w:rPr>
+        <w:t>we have</w:t>
+      </w:r>
+      <w:r>
+        <w:rPr>
+          <w:sz w:val="28"/>
+          <w:szCs w:val="28"/>
+        </w:rPr>
+        <w:t xml:space="preserve"> tweets with ratings only (there are 2356)</w:t>
+      </w:r>
+    </w:p>
+    <w:p>
+      <w:pPr>
+        <w:pStyle w:val="ListParagraph"/>
+        <w:ind w:left="709"/>
+        <w:rPr>
+          <w:sz w:val="28"/>
+          <w:szCs w:val="28"/>
+        </w:rPr>
+      </w:pPr>
     </w:p>
     <w:p>
       <w:pPr>
@@ -223,7 +427,14 @@
           <w:sz w:val="28"/>
           <w:szCs w:val="28"/>
         </w:rPr>
-        <w:t>. I called this dataset “</w:t>
+        <w:t xml:space="preserve">. </w:t>
+      </w:r>
+      <w:r>
+        <w:rPr>
+          <w:sz w:val="28"/>
+          <w:szCs w:val="28"/>
+        </w:rPr>
+        <w:t xml:space="preserve">because we have the </w:t>
       </w:r>
       <w:proofErr w:type="spellStart"/>
       <w:r>
@@ -231,6 +442,66 @@
           <w:sz w:val="28"/>
           <w:szCs w:val="28"/>
         </w:rPr>
+        <w:t>WeRateDogs</w:t>
+      </w:r>
+      <w:proofErr w:type="spellEnd"/>
+      <w:r>
+        <w:rPr>
+          <w:sz w:val="28"/>
+          <w:szCs w:val="28"/>
+        </w:rPr>
+        <w:t xml:space="preserve"> Twitter archive and specifically the tweet IDs within it, we can gather this data for all 5000+. We used</w:t>
+      </w:r>
+      <w:r>
+        <w:rPr>
+          <w:sz w:val="28"/>
+          <w:szCs w:val="28"/>
+        </w:rPr>
+        <w:t xml:space="preserve"> </w:t>
+      </w:r>
+      <w:proofErr w:type="spellStart"/>
+      <w:r>
+        <w:rPr>
+          <w:sz w:val="28"/>
+          <w:szCs w:val="28"/>
+        </w:rPr>
+        <w:t>Tweepy</w:t>
+      </w:r>
+      <w:proofErr w:type="spellEnd"/>
+      <w:r>
+        <w:rPr>
+          <w:sz w:val="28"/>
+          <w:szCs w:val="28"/>
+        </w:rPr>
+        <w:t xml:space="preserve"> library to</w:t>
+      </w:r>
+      <w:r>
+        <w:rPr>
+          <w:sz w:val="28"/>
+          <w:szCs w:val="28"/>
+        </w:rPr>
+        <w:t xml:space="preserve"> query Twitter's API to gather this valuable data.</w:t>
+      </w:r>
+      <w:r>
+        <w:rPr>
+          <w:sz w:val="28"/>
+          <w:szCs w:val="28"/>
+        </w:rPr>
+        <w:t xml:space="preserve"> </w:t>
+      </w:r>
+      <w:r>
+        <w:rPr>
+          <w:sz w:val="28"/>
+          <w:szCs w:val="28"/>
+        </w:rPr>
+        <w:t>I called this dataset “</w:t>
+      </w:r>
+      <w:proofErr w:type="spellStart"/>
+      <w:r>
+        <w:rPr>
+          <w:sz w:val="28"/>
+          <w:szCs w:val="28"/>
+        </w:rPr>
         <w:t>tweet_df</w:t>
       </w:r>
       <w:proofErr w:type="spellEnd"/>
@@ -241,6 +512,23 @@
         </w:rPr>
         <w:t>”.</w:t>
       </w:r>
+      <w:r>
+        <w:rPr>
+          <w:sz w:val="28"/>
+          <w:szCs w:val="28"/>
+        </w:rPr>
+        <w:t xml:space="preserve"> </w:t>
+      </w:r>
+    </w:p>
+    <w:p>
+      <w:pPr>
+        <w:pStyle w:val="ListParagraph"/>
+        <w:ind w:left="709"/>
+        <w:rPr>
+          <w:sz w:val="28"/>
+          <w:szCs w:val="28"/>
+        </w:rPr>
+      </w:pPr>
     </w:p>
     <w:p>
       <w:pPr>
@@ -274,6 +562,52 @@
           <w:sz w:val="28"/>
           <w:szCs w:val="28"/>
         </w:rPr>
+        <w:t>, i.e., w</w:t>
+      </w:r>
+      <w:r>
+        <w:rPr>
+          <w:sz w:val="28"/>
+          <w:szCs w:val="28"/>
+        </w:rPr>
+        <w:t xml:space="preserve">hat breed of dog (or </w:t>
+      </w:r>
+      <w:proofErr w:type="gramStart"/>
+      <w:r>
+        <w:rPr>
+          <w:sz w:val="28"/>
+          <w:szCs w:val="28"/>
+        </w:rPr>
+        <w:t>other</w:t>
+      </w:r>
+      <w:proofErr w:type="gramEnd"/>
+      <w:r>
+        <w:rPr>
+          <w:sz w:val="28"/>
+          <w:szCs w:val="28"/>
+        </w:rPr>
+        <w:t xml:space="preserve"> object, animal, etc.) is present in each tweet according to a neural network. This file (</w:t>
+      </w:r>
+      <w:proofErr w:type="spellStart"/>
+      <w:r>
+        <w:rPr>
+          <w:sz w:val="28"/>
+          <w:szCs w:val="28"/>
+        </w:rPr>
+        <w:t>image_predictions.tsv</w:t>
+      </w:r>
+      <w:proofErr w:type="spellEnd"/>
+      <w:r>
+        <w:rPr>
+          <w:sz w:val="28"/>
+          <w:szCs w:val="28"/>
+        </w:rPr>
+        <w:t>) is hosted on Udacity's servers and should be downloaded programmatically using the Requests library</w:t>
+      </w:r>
+      <w:r>
+        <w:rPr>
+          <w:sz w:val="28"/>
+          <w:szCs w:val="28"/>
+        </w:rPr>
         <w:t>.</w:t>
       </w:r>
     </w:p>
@@ -354,8 +688,61 @@
           <w:sz w:val="28"/>
           <w:szCs w:val="28"/>
         </w:rPr>
-        <w:t xml:space="preserve">. I have listed those issues in the Jupyter Notebook file. </w:t>
-      </w:r>
+        <w:t xml:space="preserve">. I have listed those issues </w:t>
+      </w:r>
+      <w:r>
+        <w:rPr>
+          <w:sz w:val="28"/>
+          <w:szCs w:val="28"/>
+        </w:rPr>
+        <w:t xml:space="preserve">here as well as </w:t>
+      </w:r>
+      <w:r>
+        <w:rPr>
+          <w:sz w:val="28"/>
+          <w:szCs w:val="28"/>
+        </w:rPr>
+        <w:t xml:space="preserve">in the Jupyter Notebook file. </w:t>
+      </w:r>
+    </w:p>
+    <w:p>
+      <w:pPr>
+        <w:pStyle w:val="ListParagraph"/>
+        <w:numPr>
+          <w:ilvl w:val="1"/>
+          <w:numId w:val="1"/>
+        </w:numPr>
+        <w:ind w:left="709"/>
+        <w:rPr>
+          <w:sz w:val="28"/>
+          <w:szCs w:val="28"/>
+        </w:rPr>
+      </w:pPr>
+      <w:r>
+        <w:rPr>
+          <w:sz w:val="28"/>
+          <w:szCs w:val="28"/>
+        </w:rPr>
+        <w:t xml:space="preserve">Second, we assessed the data programmatically, using great functions in Pandas. </w:t>
+      </w:r>
+    </w:p>
+    <w:p>
+      <w:pPr>
+        <w:pStyle w:val="ListParagraph"/>
+        <w:ind w:left="709"/>
+        <w:rPr>
+          <w:sz w:val="28"/>
+          <w:szCs w:val="28"/>
+        </w:rPr>
+      </w:pPr>
+    </w:p>
+    <w:p>
+      <w:pPr>
+        <w:rPr>
+          <w:sz w:val="28"/>
+          <w:szCs w:val="28"/>
+        </w:rPr>
+      </w:pPr>
       <w:r>
         <w:rPr>
           <w:sz w:val="28"/>
@@ -417,6 +804,442 @@
       <w:pPr>
         <w:pStyle w:val="ListParagraph"/>
         <w:numPr>
+          <w:ilvl w:val="3"/>
+          <w:numId w:val="1"/>
+        </w:numPr>
+        <w:rPr>
+          <w:sz w:val="28"/>
+          <w:szCs w:val="28"/>
+        </w:rPr>
+      </w:pPr>
+      <w:r>
+        <w:rPr>
+          <w:sz w:val="28"/>
+          <w:szCs w:val="28"/>
+        </w:rPr>
+        <w:t xml:space="preserve">The </w:t>
+      </w:r>
+      <w:r>
+        <w:rPr>
+          <w:sz w:val="28"/>
+          <w:szCs w:val="28"/>
+        </w:rPr>
+        <w:t xml:space="preserve">denominator of </w:t>
+      </w:r>
+      <w:r>
+        <w:rPr>
+          <w:sz w:val="28"/>
+          <w:szCs w:val="28"/>
+        </w:rPr>
+        <w:t>“</w:t>
+      </w:r>
+      <w:r>
+        <w:rPr>
+          <w:sz w:val="28"/>
+          <w:szCs w:val="28"/>
+        </w:rPr>
+        <w:t>10</w:t>
+      </w:r>
+      <w:r>
+        <w:rPr>
+          <w:sz w:val="28"/>
+          <w:szCs w:val="28"/>
+        </w:rPr>
+        <w:t>”</w:t>
+      </w:r>
+      <w:r>
+        <w:rPr>
+          <w:sz w:val="28"/>
+          <w:szCs w:val="28"/>
+        </w:rPr>
+        <w:t xml:space="preserve"> and the numerators could all be in one column</w:t>
+      </w:r>
+    </w:p>
+    <w:p>
+      <w:pPr>
+        <w:pStyle w:val="ListParagraph"/>
+        <w:numPr>
+          <w:ilvl w:val="3"/>
+          <w:numId w:val="1"/>
+        </w:numPr>
+        <w:rPr>
+          <w:sz w:val="28"/>
+          <w:szCs w:val="28"/>
+        </w:rPr>
+      </w:pPr>
+      <w:r>
+        <w:rPr>
+          <w:sz w:val="28"/>
+          <w:szCs w:val="28"/>
+        </w:rPr>
+        <w:t>D</w:t>
+      </w:r>
+      <w:r>
+        <w:rPr>
+          <w:sz w:val="28"/>
+          <w:szCs w:val="28"/>
+        </w:rPr>
+        <w:t xml:space="preserve">og stages need to be in one single column (doggo, </w:t>
+      </w:r>
+      <w:proofErr w:type="spellStart"/>
+      <w:r>
+        <w:rPr>
+          <w:sz w:val="28"/>
+          <w:szCs w:val="28"/>
+        </w:rPr>
+        <w:t>floof</w:t>
+      </w:r>
+      <w:proofErr w:type="spellEnd"/>
+      <w:r>
+        <w:rPr>
+          <w:sz w:val="28"/>
+          <w:szCs w:val="28"/>
+        </w:rPr>
+        <w:t>(</w:t>
+      </w:r>
+      <w:proofErr w:type="spellStart"/>
+      <w:r>
+        <w:rPr>
+          <w:sz w:val="28"/>
+          <w:szCs w:val="28"/>
+        </w:rPr>
+        <w:t>er</w:t>
+      </w:r>
+      <w:proofErr w:type="spellEnd"/>
+      <w:r>
+        <w:rPr>
+          <w:sz w:val="28"/>
+          <w:szCs w:val="28"/>
+        </w:rPr>
+        <w:t>)</w:t>
+      </w:r>
+      <w:r>
+        <w:rPr>
+          <w:sz w:val="28"/>
+          <w:szCs w:val="28"/>
+        </w:rPr>
+        <w:t xml:space="preserve">, </w:t>
+      </w:r>
+      <w:proofErr w:type="spellStart"/>
+      <w:r>
+        <w:rPr>
+          <w:sz w:val="28"/>
+          <w:szCs w:val="28"/>
+        </w:rPr>
+        <w:t>pupper</w:t>
+      </w:r>
+      <w:proofErr w:type="spellEnd"/>
+      <w:r>
+        <w:rPr>
+          <w:sz w:val="28"/>
+          <w:szCs w:val="28"/>
+        </w:rPr>
+        <w:t xml:space="preserve">, </w:t>
+      </w:r>
+      <w:proofErr w:type="spellStart"/>
+      <w:r>
+        <w:rPr>
+          <w:sz w:val="28"/>
+          <w:szCs w:val="28"/>
+        </w:rPr>
+        <w:t>puppo</w:t>
+      </w:r>
+      <w:proofErr w:type="spellEnd"/>
+      <w:r>
+        <w:rPr>
+          <w:sz w:val="28"/>
+          <w:szCs w:val="28"/>
+        </w:rPr>
+        <w:t>)</w:t>
+      </w:r>
+    </w:p>
+    <w:p>
+      <w:pPr>
+        <w:pStyle w:val="ListParagraph"/>
+        <w:numPr>
+          <w:ilvl w:val="3"/>
+          <w:numId w:val="1"/>
+        </w:numPr>
+        <w:rPr>
+          <w:sz w:val="28"/>
+          <w:szCs w:val="28"/>
+        </w:rPr>
+      </w:pPr>
+      <w:r>
+        <w:rPr>
+          <w:sz w:val="28"/>
+          <w:szCs w:val="28"/>
+        </w:rPr>
+        <w:t>I</w:t>
+      </w:r>
+      <w:r>
+        <w:rPr>
+          <w:sz w:val="28"/>
+          <w:szCs w:val="28"/>
+        </w:rPr>
+        <w:t>t</w:t>
+      </w:r>
+      <w:r>
+        <w:rPr>
+          <w:sz w:val="28"/>
+          <w:szCs w:val="28"/>
+        </w:rPr>
+        <w:t xml:space="preserve"> i</w:t>
+      </w:r>
+      <w:r>
+        <w:rPr>
+          <w:sz w:val="28"/>
+          <w:szCs w:val="28"/>
+        </w:rPr>
+        <w:t xml:space="preserve">s not clear if the tweet is the original </w:t>
+      </w:r>
+      <w:r>
+        <w:rPr>
+          <w:sz w:val="28"/>
+          <w:szCs w:val="28"/>
+        </w:rPr>
+        <w:t>status</w:t>
+      </w:r>
+      <w:r>
+        <w:rPr>
+          <w:sz w:val="28"/>
+          <w:szCs w:val="28"/>
+        </w:rPr>
+        <w:t xml:space="preserve"> or a retweet of something else, so we need to add a column for Retweet (Yes/No)</w:t>
+      </w:r>
+      <w:r>
+        <w:rPr>
+          <w:sz w:val="28"/>
+          <w:szCs w:val="28"/>
+        </w:rPr>
+        <w:t xml:space="preserve"> or to remove the retweets from the dataset to be left with the original statuses.</w:t>
+      </w:r>
+    </w:p>
+    <w:p>
+      <w:pPr>
+        <w:pStyle w:val="ListParagraph"/>
+        <w:numPr>
+          <w:ilvl w:val="3"/>
+          <w:numId w:val="1"/>
+        </w:numPr>
+        <w:rPr>
+          <w:sz w:val="28"/>
+          <w:szCs w:val="28"/>
+        </w:rPr>
+      </w:pPr>
+      <w:r>
+        <w:rPr>
+          <w:sz w:val="28"/>
+          <w:szCs w:val="28"/>
+        </w:rPr>
+        <w:t>The Columns titles are not descriptive enough (</w:t>
+      </w:r>
+      <w:proofErr w:type="spellStart"/>
+      <w:r>
+        <w:rPr>
+          <w:sz w:val="28"/>
+          <w:szCs w:val="28"/>
+        </w:rPr>
+        <w:t>img_num</w:t>
+      </w:r>
+      <w:proofErr w:type="spellEnd"/>
+      <w:r>
+        <w:rPr>
+          <w:sz w:val="28"/>
+          <w:szCs w:val="28"/>
+        </w:rPr>
+        <w:t xml:space="preserve">, </w:t>
+      </w:r>
+      <w:proofErr w:type="gramStart"/>
+      <w:r>
+        <w:rPr>
+          <w:sz w:val="28"/>
+          <w:szCs w:val="28"/>
+        </w:rPr>
+        <w:t>p(</w:t>
+      </w:r>
+      <w:proofErr w:type="gramEnd"/>
+      <w:r>
+        <w:rPr>
+          <w:sz w:val="28"/>
+          <w:szCs w:val="28"/>
+        </w:rPr>
+        <w:t>1-3), p(1-3)_dog)</w:t>
+      </w:r>
+    </w:p>
+    <w:p>
+      <w:pPr>
+        <w:pStyle w:val="ListParagraph"/>
+        <w:numPr>
+          <w:ilvl w:val="3"/>
+          <w:numId w:val="1"/>
+        </w:numPr>
+        <w:rPr>
+          <w:sz w:val="28"/>
+          <w:szCs w:val="28"/>
+        </w:rPr>
+      </w:pPr>
+      <w:r>
+        <w:rPr>
+          <w:sz w:val="28"/>
+          <w:szCs w:val="28"/>
+        </w:rPr>
+        <w:t>N</w:t>
+      </w:r>
+      <w:r>
+        <w:rPr>
+          <w:sz w:val="28"/>
+          <w:szCs w:val="28"/>
+        </w:rPr>
+        <w:t xml:space="preserve">umber of records for this </w:t>
+      </w:r>
+      <w:r>
+        <w:rPr>
+          <w:sz w:val="28"/>
+          <w:szCs w:val="28"/>
+        </w:rPr>
+        <w:t>d</w:t>
+      </w:r>
+      <w:r>
+        <w:rPr>
+          <w:sz w:val="28"/>
+          <w:szCs w:val="28"/>
+        </w:rPr>
+        <w:t>at</w:t>
+      </w:r>
+      <w:r>
+        <w:rPr>
+          <w:sz w:val="28"/>
+          <w:szCs w:val="28"/>
+        </w:rPr>
+        <w:t xml:space="preserve">a </w:t>
+      </w:r>
+      <w:r>
+        <w:rPr>
+          <w:sz w:val="28"/>
+          <w:szCs w:val="28"/>
+        </w:rPr>
+        <w:t>f</w:t>
+      </w:r>
+      <w:r>
+        <w:rPr>
+          <w:sz w:val="28"/>
+          <w:szCs w:val="28"/>
+        </w:rPr>
+        <w:t xml:space="preserve">rame is not the same as the archive. It has 2075 records while </w:t>
+      </w:r>
+      <w:r>
+        <w:rPr>
+          <w:sz w:val="28"/>
+          <w:szCs w:val="28"/>
+        </w:rPr>
+        <w:t>the</w:t>
+      </w:r>
+      <w:r>
+        <w:rPr>
+          <w:sz w:val="28"/>
+          <w:szCs w:val="28"/>
+        </w:rPr>
+        <w:t xml:space="preserve"> other has 2356 records</w:t>
+      </w:r>
+    </w:p>
+    <w:p>
+      <w:pPr>
+        <w:pStyle w:val="ListParagraph"/>
+        <w:numPr>
+          <w:ilvl w:val="3"/>
+          <w:numId w:val="1"/>
+        </w:numPr>
+        <w:rPr>
+          <w:sz w:val="28"/>
+          <w:szCs w:val="28"/>
+        </w:rPr>
+      </w:pPr>
+      <w:r>
+        <w:rPr>
+          <w:sz w:val="28"/>
+          <w:szCs w:val="28"/>
+        </w:rPr>
+        <w:t>Columns are not optimally arranged</w:t>
+      </w:r>
+      <w:r>
+        <w:rPr>
+          <w:sz w:val="28"/>
+          <w:szCs w:val="28"/>
+        </w:rPr>
+        <w:t>.</w:t>
+      </w:r>
+    </w:p>
+    <w:p>
+      <w:pPr>
+        <w:pStyle w:val="ListParagraph"/>
+        <w:numPr>
+          <w:ilvl w:val="3"/>
+          <w:numId w:val="1"/>
+        </w:numPr>
+        <w:rPr>
+          <w:sz w:val="28"/>
+          <w:szCs w:val="28"/>
+        </w:rPr>
+      </w:pPr>
+      <w:r>
+        <w:rPr>
+          <w:sz w:val="28"/>
+          <w:szCs w:val="28"/>
+        </w:rPr>
+        <w:t xml:space="preserve">Should merge 2 </w:t>
+      </w:r>
+      <w:r>
+        <w:rPr>
+          <w:sz w:val="28"/>
+          <w:szCs w:val="28"/>
+        </w:rPr>
+        <w:t>Data Frames</w:t>
+      </w:r>
+      <w:r>
+        <w:rPr>
+          <w:sz w:val="28"/>
+          <w:szCs w:val="28"/>
+        </w:rPr>
+        <w:t xml:space="preserve"> (</w:t>
+      </w:r>
+      <w:proofErr w:type="spellStart"/>
+      <w:r>
+        <w:rPr>
+          <w:sz w:val="28"/>
+          <w:szCs w:val="28"/>
+        </w:rPr>
+        <w:t>Tweet_DataFrame</w:t>
+      </w:r>
+      <w:proofErr w:type="spellEnd"/>
+      <w:r>
+        <w:rPr>
+          <w:sz w:val="28"/>
+          <w:szCs w:val="28"/>
+        </w:rPr>
+        <w:t xml:space="preserve"> and </w:t>
+      </w:r>
+      <w:proofErr w:type="spellStart"/>
+      <w:r>
+        <w:rPr>
+          <w:sz w:val="28"/>
+          <w:szCs w:val="28"/>
+        </w:rPr>
+        <w:t>Tweeter_archive_enhaced</w:t>
+      </w:r>
+      <w:proofErr w:type="spellEnd"/>
+      <w:r>
+        <w:rPr>
+          <w:sz w:val="28"/>
+          <w:szCs w:val="28"/>
+        </w:rPr>
+        <w:t>)</w:t>
+      </w:r>
+    </w:p>
+    <w:p>
+      <w:pPr>
+        <w:pStyle w:val="ListParagraph"/>
+        <w:numPr>
           <w:ilvl w:val="2"/>
           <w:numId w:val="1"/>
         </w:numPr>
@@ -438,28 +1261,428 @@
       <w:pPr>
         <w:pStyle w:val="ListParagraph"/>
         <w:numPr>
-          <w:ilvl w:val="1"/>
+          <w:ilvl w:val="3"/>
           <w:numId w:val="1"/>
         </w:numPr>
-        <w:ind w:left="709"/>
-        <w:rPr>
-          <w:sz w:val="28"/>
-          <w:szCs w:val="28"/>
-        </w:rPr>
-      </w:pPr>
-      <w:r>
-        <w:rPr>
-          <w:sz w:val="28"/>
-          <w:szCs w:val="28"/>
-        </w:rPr>
-        <w:t>Second, we assessed the data programmatically, using great functions in Pandas</w:t>
-      </w:r>
-      <w:r>
-        <w:rPr>
-          <w:sz w:val="28"/>
-          <w:szCs w:val="28"/>
-        </w:rPr>
-        <w:t xml:space="preserve">. </w:t>
+        <w:rPr>
+          <w:sz w:val="28"/>
+          <w:szCs w:val="28"/>
+        </w:rPr>
+      </w:pPr>
+      <w:r>
+        <w:rPr>
+          <w:sz w:val="28"/>
+          <w:szCs w:val="28"/>
+        </w:rPr>
+        <w:t>“s</w:t>
+      </w:r>
+      <w:r>
+        <w:rPr>
+          <w:sz w:val="28"/>
+          <w:szCs w:val="28"/>
+        </w:rPr>
+        <w:t>ource</w:t>
+      </w:r>
+      <w:r>
+        <w:rPr>
+          <w:sz w:val="28"/>
+          <w:szCs w:val="28"/>
+        </w:rPr>
+        <w:t>”</w:t>
+      </w:r>
+      <w:r>
+        <w:rPr>
+          <w:sz w:val="28"/>
+          <w:szCs w:val="28"/>
+        </w:rPr>
+        <w:t xml:space="preserve"> column is not </w:t>
+      </w:r>
+      <w:r>
+        <w:rPr>
+          <w:sz w:val="28"/>
+          <w:szCs w:val="28"/>
+        </w:rPr>
+        <w:t>clear,</w:t>
+      </w:r>
+      <w:r>
+        <w:rPr>
+          <w:sz w:val="28"/>
+          <w:szCs w:val="28"/>
+        </w:rPr>
+        <w:t xml:space="preserve"> and we need to extract the exact source like iPhone, etc.</w:t>
+      </w:r>
+    </w:p>
+    <w:p>
+      <w:pPr>
+        <w:pStyle w:val="ListParagraph"/>
+        <w:numPr>
+          <w:ilvl w:val="3"/>
+          <w:numId w:val="1"/>
+        </w:numPr>
+        <w:rPr>
+          <w:sz w:val="28"/>
+          <w:szCs w:val="28"/>
+        </w:rPr>
+      </w:pPr>
+      <w:r>
+        <w:rPr>
+          <w:sz w:val="28"/>
+          <w:szCs w:val="28"/>
+        </w:rPr>
+        <w:t>F</w:t>
+      </w:r>
+      <w:r>
+        <w:rPr>
+          <w:sz w:val="28"/>
+          <w:szCs w:val="28"/>
+        </w:rPr>
+        <w:t xml:space="preserve">or </w:t>
+      </w:r>
+      <w:r>
+        <w:rPr>
+          <w:sz w:val="28"/>
+          <w:szCs w:val="28"/>
+        </w:rPr>
+        <w:t>“</w:t>
+      </w:r>
+      <w:r>
+        <w:rPr>
+          <w:sz w:val="28"/>
+          <w:szCs w:val="28"/>
+        </w:rPr>
+        <w:t>Dos Stage</w:t>
+      </w:r>
+      <w:r>
+        <w:rPr>
+          <w:sz w:val="28"/>
+          <w:szCs w:val="28"/>
+        </w:rPr>
+        <w:t>”</w:t>
+      </w:r>
+      <w:r>
+        <w:rPr>
+          <w:sz w:val="28"/>
+          <w:szCs w:val="28"/>
+        </w:rPr>
+        <w:t xml:space="preserve"> and </w:t>
+      </w:r>
+      <w:r>
+        <w:rPr>
+          <w:sz w:val="28"/>
+          <w:szCs w:val="28"/>
+        </w:rPr>
+        <w:t>“</w:t>
+      </w:r>
+      <w:r>
+        <w:rPr>
+          <w:sz w:val="28"/>
+          <w:szCs w:val="28"/>
+        </w:rPr>
+        <w:t>Name</w:t>
+      </w:r>
+      <w:r>
+        <w:rPr>
+          <w:sz w:val="28"/>
+          <w:szCs w:val="28"/>
+        </w:rPr>
+        <w:t>”</w:t>
+      </w:r>
+      <w:r>
+        <w:rPr>
+          <w:sz w:val="28"/>
+          <w:szCs w:val="28"/>
+        </w:rPr>
+        <w:t xml:space="preserve">, for missing values, "None" is used rather than </w:t>
+      </w:r>
+      <w:proofErr w:type="spellStart"/>
+      <w:r>
+        <w:rPr>
+          <w:sz w:val="28"/>
+          <w:szCs w:val="28"/>
+        </w:rPr>
+        <w:t>NaN</w:t>
+      </w:r>
+      <w:proofErr w:type="spellEnd"/>
+    </w:p>
+    <w:p>
+      <w:pPr>
+        <w:pStyle w:val="ListParagraph"/>
+        <w:numPr>
+          <w:ilvl w:val="3"/>
+          <w:numId w:val="1"/>
+        </w:numPr>
+        <w:rPr>
+          <w:sz w:val="28"/>
+          <w:szCs w:val="28"/>
+        </w:rPr>
+      </w:pPr>
+      <w:r>
+        <w:rPr>
+          <w:sz w:val="28"/>
+          <w:szCs w:val="28"/>
+        </w:rPr>
+        <w:t>T</w:t>
+      </w:r>
+      <w:r>
+        <w:rPr>
+          <w:sz w:val="28"/>
+          <w:szCs w:val="28"/>
+        </w:rPr>
+        <w:t>imestamp is not standard, so we could change it to a standard format of Date-time</w:t>
+      </w:r>
+    </w:p>
+    <w:p>
+      <w:pPr>
+        <w:pStyle w:val="ListParagraph"/>
+        <w:numPr>
+          <w:ilvl w:val="3"/>
+          <w:numId w:val="1"/>
+        </w:numPr>
+        <w:rPr>
+          <w:sz w:val="28"/>
+          <w:szCs w:val="28"/>
+        </w:rPr>
+      </w:pPr>
+      <w:r>
+        <w:rPr>
+          <w:sz w:val="28"/>
+          <w:szCs w:val="28"/>
+        </w:rPr>
+        <w:t>A</w:t>
+      </w:r>
+      <w:r>
+        <w:rPr>
+          <w:sz w:val="28"/>
+          <w:szCs w:val="28"/>
+        </w:rPr>
+        <w:t xml:space="preserve"> lot of Dog Stages are missing!</w:t>
+      </w:r>
+      <w:r>
+        <w:rPr>
+          <w:sz w:val="28"/>
+          <w:szCs w:val="28"/>
+        </w:rPr>
+        <w:t xml:space="preserve"> So, not every dog has a “</w:t>
+      </w:r>
+      <w:proofErr w:type="spellStart"/>
+      <w:r>
+        <w:rPr>
+          <w:sz w:val="28"/>
+          <w:szCs w:val="28"/>
+        </w:rPr>
+        <w:t>dog_stage</w:t>
+      </w:r>
+      <w:proofErr w:type="spellEnd"/>
+      <w:r>
+        <w:rPr>
+          <w:sz w:val="28"/>
+          <w:szCs w:val="28"/>
+        </w:rPr>
+        <w:t>” label.</w:t>
+      </w:r>
+    </w:p>
+    <w:p>
+      <w:pPr>
+        <w:pStyle w:val="ListParagraph"/>
+        <w:numPr>
+          <w:ilvl w:val="3"/>
+          <w:numId w:val="1"/>
+        </w:numPr>
+        <w:rPr>
+          <w:sz w:val="28"/>
+          <w:szCs w:val="28"/>
+        </w:rPr>
+      </w:pPr>
+      <w:r>
+        <w:rPr>
+          <w:sz w:val="28"/>
+          <w:szCs w:val="28"/>
+        </w:rPr>
+        <w:t xml:space="preserve">All other ID </w:t>
+      </w:r>
+      <w:r>
+        <w:rPr>
+          <w:sz w:val="28"/>
+          <w:szCs w:val="28"/>
+        </w:rPr>
+        <w:t>fields</w:t>
+      </w:r>
+      <w:r>
+        <w:rPr>
+          <w:sz w:val="28"/>
+          <w:szCs w:val="28"/>
+        </w:rPr>
+        <w:t xml:space="preserve"> also </w:t>
+      </w:r>
+      <w:r>
+        <w:rPr>
+          <w:sz w:val="28"/>
+          <w:szCs w:val="28"/>
+        </w:rPr>
+        <w:t>need</w:t>
+      </w:r>
+      <w:r>
+        <w:rPr>
+          <w:sz w:val="28"/>
+          <w:szCs w:val="28"/>
+        </w:rPr>
+        <w:t xml:space="preserve"> to be converted into String like </w:t>
+      </w:r>
+      <w:proofErr w:type="spellStart"/>
+      <w:r>
+        <w:rPr>
+          <w:sz w:val="28"/>
+          <w:szCs w:val="28"/>
+        </w:rPr>
+        <w:t>in_reply_to_status_id</w:t>
+      </w:r>
+      <w:proofErr w:type="spellEnd"/>
+    </w:p>
+    <w:p>
+      <w:pPr>
+        <w:pStyle w:val="ListParagraph"/>
+        <w:numPr>
+          <w:ilvl w:val="3"/>
+          <w:numId w:val="1"/>
+        </w:numPr>
+        <w:rPr>
+          <w:sz w:val="28"/>
+          <w:szCs w:val="28"/>
+        </w:rPr>
+      </w:pPr>
+      <w:r>
+        <w:rPr>
+          <w:sz w:val="28"/>
+          <w:szCs w:val="28"/>
+        </w:rPr>
+        <w:t xml:space="preserve">It appears that we have inconsistency in extracting the ratings (the </w:t>
+      </w:r>
+      <w:r>
+        <w:rPr>
+          <w:sz w:val="28"/>
+          <w:szCs w:val="28"/>
+        </w:rPr>
+        <w:t>nominators</w:t>
+      </w:r>
+      <w:r>
+        <w:rPr>
+          <w:sz w:val="28"/>
+          <w:szCs w:val="28"/>
+        </w:rPr>
+        <w:t>). Sometimes the digits after decimal point is extracted</w:t>
+      </w:r>
+    </w:p>
+    <w:p>
+      <w:pPr>
+        <w:pStyle w:val="ListParagraph"/>
+        <w:numPr>
+          <w:ilvl w:val="3"/>
+          <w:numId w:val="1"/>
+        </w:numPr>
+        <w:rPr>
+          <w:sz w:val="28"/>
+          <w:szCs w:val="28"/>
+        </w:rPr>
+      </w:pPr>
+      <w:r>
+        <w:rPr>
+          <w:sz w:val="28"/>
+          <w:szCs w:val="28"/>
+        </w:rPr>
+        <w:t>Some of the photos are not dog (like the p1 says: hummingbird, p2: peacock, p3: eel)</w:t>
+      </w:r>
+    </w:p>
+    <w:p>
+      <w:pPr>
+        <w:pStyle w:val="ListParagraph"/>
+        <w:numPr>
+          <w:ilvl w:val="3"/>
+          <w:numId w:val="1"/>
+        </w:numPr>
+        <w:rPr>
+          <w:sz w:val="28"/>
+          <w:szCs w:val="28"/>
+        </w:rPr>
+      </w:pPr>
+      <w:r>
+        <w:rPr>
+          <w:sz w:val="28"/>
+          <w:szCs w:val="28"/>
+        </w:rPr>
+        <w:t xml:space="preserve">full text </w:t>
+      </w:r>
+      <w:r>
+        <w:rPr>
+          <w:sz w:val="28"/>
+          <w:szCs w:val="28"/>
+        </w:rPr>
+        <w:t>contains</w:t>
+      </w:r>
+      <w:r>
+        <w:rPr>
+          <w:sz w:val="28"/>
+          <w:szCs w:val="28"/>
+        </w:rPr>
+        <w:t xml:space="preserve"> some </w:t>
+      </w:r>
+      <w:r>
+        <w:rPr>
+          <w:sz w:val="28"/>
+          <w:szCs w:val="28"/>
+        </w:rPr>
+        <w:t>URL</w:t>
+      </w:r>
+      <w:r>
+        <w:rPr>
+          <w:sz w:val="28"/>
+          <w:szCs w:val="28"/>
+        </w:rPr>
+        <w:t xml:space="preserve"> </w:t>
+      </w:r>
+      <w:proofErr w:type="gramStart"/>
+      <w:r>
+        <w:rPr>
+          <w:sz w:val="28"/>
+          <w:szCs w:val="28"/>
+        </w:rPr>
+        <w:t>and also</w:t>
+      </w:r>
+      <w:proofErr w:type="gramEnd"/>
+      <w:r>
+        <w:rPr>
+          <w:sz w:val="28"/>
+          <w:szCs w:val="28"/>
+        </w:rPr>
+        <w:t xml:space="preserve"> rating which are irrelevant, need to be removed</w:t>
+      </w:r>
+    </w:p>
+    <w:p>
+      <w:pPr>
+        <w:pStyle w:val="ListParagraph"/>
+        <w:numPr>
+          <w:ilvl w:val="3"/>
+          <w:numId w:val="1"/>
+        </w:numPr>
+        <w:rPr>
+          <w:sz w:val="28"/>
+          <w:szCs w:val="28"/>
+        </w:rPr>
+      </w:pPr>
+      <w:proofErr w:type="spellStart"/>
+      <w:r>
+        <w:rPr>
+          <w:sz w:val="28"/>
+          <w:szCs w:val="28"/>
+        </w:rPr>
+        <w:t>Tweet_id</w:t>
+      </w:r>
+      <w:proofErr w:type="spellEnd"/>
+      <w:r>
+        <w:rPr>
+          <w:sz w:val="28"/>
+          <w:szCs w:val="28"/>
+        </w:rPr>
+        <w:t xml:space="preserve"> is in Integer form, needs to be string</w:t>
       </w:r>
     </w:p>
     <w:p>
@@ -481,7 +1704,21 @@
           <w:sz w:val="28"/>
           <w:szCs w:val="28"/>
         </w:rPr>
-        <w:t xml:space="preserve">9 quality issues and 8 tidiness issues in total. I have addressed all these </w:t>
+        <w:t xml:space="preserve">9 quality issues and </w:t>
+      </w:r>
+      <w:r>
+        <w:rPr>
+          <w:sz w:val="28"/>
+          <w:szCs w:val="28"/>
+        </w:rPr>
+        <w:t>7</w:t>
+      </w:r>
+      <w:r>
+        <w:rPr>
+          <w:sz w:val="28"/>
+          <w:szCs w:val="28"/>
+        </w:rPr>
+        <w:t xml:space="preserve"> tidiness issues in total. I have addressed all these </w:t>
       </w:r>
       <w:r>
         <w:rPr>
@@ -530,22 +1767,64 @@
           <w:sz w:val="28"/>
           <w:szCs w:val="28"/>
         </w:rPr>
-        <w:t>.</w:t>
-      </w:r>
-    </w:p>
-    <w:p>
-      <w:pPr>
-        <w:rPr>
-          <w:sz w:val="28"/>
-          <w:szCs w:val="28"/>
-        </w:rPr>
-      </w:pPr>
-      <w:r>
-        <w:rPr>
-          <w:sz w:val="28"/>
-          <w:szCs w:val="28"/>
-        </w:rPr>
-        <w:t xml:space="preserve">I have also analysed the data after I cleaned the data frames </w:t>
+        <w:t xml:space="preserve">, that is to first clearly mention what the issue is, then define the method we </w:t>
+      </w:r>
+      <w:r>
+        <w:rPr>
+          <w:sz w:val="28"/>
+          <w:szCs w:val="28"/>
+        </w:rPr>
+        <w:t>have come</w:t>
+      </w:r>
+      <w:r>
+        <w:rPr>
+          <w:sz w:val="28"/>
+          <w:szCs w:val="28"/>
+        </w:rPr>
+        <w:t xml:space="preserve"> </w:t>
+      </w:r>
+      <w:r>
+        <w:rPr>
+          <w:sz w:val="28"/>
+          <w:szCs w:val="28"/>
+        </w:rPr>
+        <w:t>up with to deal with the issue, after that we write a series of codes to resolve the problem and finally we use</w:t>
+      </w:r>
+      <w:r>
+        <w:rPr>
+          <w:sz w:val="28"/>
+          <w:szCs w:val="28"/>
+        </w:rPr>
+        <w:t xml:space="preserve"> a few functions to test the results.</w:t>
+      </w:r>
+    </w:p>
+    <w:p>
+      <w:pPr>
+        <w:rPr>
+          <w:sz w:val="28"/>
+          <w:szCs w:val="28"/>
+        </w:rPr>
+      </w:pPr>
+      <w:r>
+        <w:rPr>
+          <w:sz w:val="28"/>
+          <w:szCs w:val="28"/>
+        </w:rPr>
+        <w:t xml:space="preserve">I have also analysed the data after I </w:t>
+      </w:r>
+      <w:r>
+        <w:rPr>
+          <w:sz w:val="28"/>
+          <w:szCs w:val="28"/>
+        </w:rPr>
+        <w:t xml:space="preserve">thoroughly </w:t>
+      </w:r>
+      <w:r>
+        <w:rPr>
+          <w:sz w:val="28"/>
+          <w:szCs w:val="28"/>
+        </w:rPr>
+        <w:t xml:space="preserve">cleaned the data frames </w:t>
       </w:r>
       <w:r>
         <w:rPr>
@@ -567,6 +1846,41 @@
           <w:szCs w:val="28"/>
         </w:rPr>
         <w:t>new databases (SQLite databases and CSV files).</w:t>
+      </w:r>
+      <w:r>
+        <w:rPr>
+          <w:sz w:val="28"/>
+          <w:szCs w:val="28"/>
+        </w:rPr>
+        <w:t xml:space="preserve"> A short report on some of the analysis</w:t>
+      </w:r>
+      <w:r>
+        <w:rPr>
+          <w:sz w:val="28"/>
+          <w:szCs w:val="28"/>
+        </w:rPr>
+        <w:t>’s</w:t>
+      </w:r>
+      <w:r>
+        <w:rPr>
+          <w:sz w:val="28"/>
+          <w:szCs w:val="28"/>
+        </w:rPr>
+        <w:t xml:space="preserve"> findings </w:t>
+      </w:r>
+      <w:r>
+        <w:rPr>
+          <w:sz w:val="28"/>
+          <w:szCs w:val="28"/>
+        </w:rPr>
+        <w:t>is</w:t>
+      </w:r>
+      <w:r>
+        <w:rPr>
+          <w:sz w:val="28"/>
+          <w:szCs w:val="28"/>
+        </w:rPr>
+        <w:t xml:space="preserve"> also submitted.</w:t>
       </w:r>
       <w:bookmarkStart w:id="0" w:name="_GoBack"/>
       <w:bookmarkEnd w:id="0"/>

</xml_diff>